<commit_message>
Added screenshots to SUM
</commit_message>
<xml_diff>
--- a/Documentation/Software User Manual2.3.docx
+++ b/Documentation/Software User Manual2.3.docx
@@ -114,94 +114,79 @@
         </w:rPr>
         <w:fldChar w:fldCharType="separate"/>
       </w:r>
-      <w:bookmarkStart w:id="0" w:name="_GoBack"/>
-      <w:r>
-        <w:fldChar w:fldCharType="begin"/>
-      </w:r>
-      <w:r>
-        <w:instrText xml:space="preserve"> HYPERLINK \l "_Toc432624005" </w:instrText>
-      </w:r>
-      <w:r>
-        <w:fldChar w:fldCharType="separate"/>
-      </w:r>
-      <w:r>
-        <w:rPr>
-          <w:rStyle w:val="Hyperlink"/>
-          <w:noProof/>
-        </w:rPr>
-        <w:t>1</w:t>
-      </w:r>
-      <w:r>
-        <w:rPr>
-          <w:rFonts w:eastAsiaTheme="minorEastAsia"/>
-          <w:noProof/>
-        </w:rPr>
-        <w:tab/>
-      </w:r>
-      <w:r>
-        <w:rPr>
-          <w:rStyle w:val="Hyperlink"/>
-          <w:noProof/>
-          <w:u w:color="000000"/>
-        </w:rPr>
-        <w:t>Scope</w:t>
-      </w:r>
-      <w:r>
-        <w:rPr>
-          <w:noProof/>
-          <w:webHidden/>
-        </w:rPr>
-        <w:tab/>
-      </w:r>
-      <w:r>
-        <w:rPr>
-          <w:noProof/>
-          <w:webHidden/>
-        </w:rPr>
-        <w:fldChar w:fldCharType="begin"/>
-      </w:r>
-      <w:r>
-        <w:rPr>
-          <w:noProof/>
-          <w:webHidden/>
-        </w:rPr>
-        <w:instrText xml:space="preserve"> PAGEREF _Toc432624005 \h </w:instrText>
-      </w:r>
-      <w:r>
-        <w:rPr>
-          <w:noProof/>
-          <w:webHidden/>
-        </w:rPr>
-      </w:r>
-      <w:r>
-        <w:rPr>
-          <w:noProof/>
-          <w:webHidden/>
-        </w:rPr>
-        <w:fldChar w:fldCharType="separate"/>
-      </w:r>
-      <w:r>
-        <w:rPr>
-          <w:noProof/>
-          <w:webHidden/>
-        </w:rPr>
-        <w:t>3</w:t>
-      </w:r>
-      <w:r>
-        <w:rPr>
-          <w:noProof/>
-          <w:webHidden/>
-        </w:rPr>
-        <w:fldChar w:fldCharType="end"/>
-      </w:r>
-      <w:r>
-        <w:rPr>
-          <w:noProof/>
-        </w:rPr>
-        <w:fldChar w:fldCharType="end"/>
-      </w:r>
+      <w:hyperlink w:anchor="_Toc432624005" w:history="1">
+        <w:r>
+          <w:rPr>
+            <w:rStyle w:val="Hyperlink"/>
+            <w:noProof/>
+          </w:rPr>
+          <w:t>1</w:t>
+        </w:r>
+        <w:r>
+          <w:rPr>
+            <w:rFonts w:eastAsiaTheme="minorEastAsia"/>
+            <w:noProof/>
+          </w:rPr>
+          <w:tab/>
+        </w:r>
+        <w:r>
+          <w:rPr>
+            <w:rStyle w:val="Hyperlink"/>
+            <w:noProof/>
+            <w:u w:color="000000"/>
+          </w:rPr>
+          <w:t>Scope</w:t>
+        </w:r>
+        <w:r>
+          <w:rPr>
+            <w:noProof/>
+            <w:webHidden/>
+          </w:rPr>
+          <w:tab/>
+        </w:r>
+        <w:r>
+          <w:rPr>
+            <w:noProof/>
+            <w:webHidden/>
+          </w:rPr>
+          <w:fldChar w:fldCharType="begin"/>
+        </w:r>
+        <w:r>
+          <w:rPr>
+            <w:noProof/>
+            <w:webHidden/>
+          </w:rPr>
+          <w:instrText xml:space="preserve"> PAGEREF _Toc432624005 \h </w:instrText>
+        </w:r>
+        <w:r>
+          <w:rPr>
+            <w:noProof/>
+            <w:webHidden/>
+          </w:rPr>
+        </w:r>
+        <w:r>
+          <w:rPr>
+            <w:noProof/>
+            <w:webHidden/>
+          </w:rPr>
+          <w:fldChar w:fldCharType="separate"/>
+        </w:r>
+        <w:r>
+          <w:rPr>
+            <w:noProof/>
+            <w:webHidden/>
+          </w:rPr>
+          <w:t>3</w:t>
+        </w:r>
+        <w:r>
+          <w:rPr>
+            <w:noProof/>
+            <w:webHidden/>
+          </w:rPr>
+          <w:fldChar w:fldCharType="end"/>
+        </w:r>
+      </w:hyperlink>
     </w:p>
-    <w:bookmarkEnd w:id="0"/>
     <w:p>
       <w:pPr>
         <w:pStyle w:val="TOC2"/>
@@ -214,91 +199,78 @@
           <w:noProof/>
         </w:rPr>
       </w:pPr>
-      <w:r>
-        <w:fldChar w:fldCharType="begin"/>
-      </w:r>
-      <w:r>
-        <w:instrText xml:space="preserve"> HYPERLINK \l "_Toc432624006" </w:instrText>
-      </w:r>
-      <w:r>
-        <w:fldChar w:fldCharType="separate"/>
-      </w:r>
-      <w:r>
-        <w:rPr>
-          <w:rStyle w:val="Hyperlink"/>
-          <w:noProof/>
-        </w:rPr>
-        <w:t>1.1</w:t>
-      </w:r>
-      <w:r>
-        <w:rPr>
-          <w:rFonts w:eastAsiaTheme="minorEastAsia"/>
-          <w:noProof/>
-        </w:rPr>
-        <w:tab/>
-      </w:r>
-      <w:r>
-        <w:rPr>
-          <w:rStyle w:val="Hyperlink"/>
-          <w:noProof/>
-          <w:u w:color="000000"/>
-        </w:rPr>
-        <w:t>Identification</w:t>
-      </w:r>
-      <w:r>
-        <w:rPr>
-          <w:noProof/>
-          <w:webHidden/>
-        </w:rPr>
-        <w:tab/>
-      </w:r>
-      <w:r>
-        <w:rPr>
-          <w:noProof/>
-          <w:webHidden/>
-        </w:rPr>
-        <w:fldChar w:fldCharType="begin"/>
-      </w:r>
-      <w:r>
-        <w:rPr>
-          <w:noProof/>
-          <w:webHidden/>
-        </w:rPr>
-        <w:instrText xml:space="preserve"> PAGEREF _Toc432624006 \h </w:instrText>
-      </w:r>
-      <w:r>
-        <w:rPr>
-          <w:noProof/>
-          <w:webHidden/>
-        </w:rPr>
-      </w:r>
-      <w:r>
-        <w:rPr>
-          <w:noProof/>
-          <w:webHidden/>
-        </w:rPr>
-        <w:fldChar w:fldCharType="separate"/>
-      </w:r>
-      <w:r>
-        <w:rPr>
-          <w:noProof/>
-          <w:webHidden/>
-        </w:rPr>
-        <w:t>3</w:t>
-      </w:r>
-      <w:r>
-        <w:rPr>
-          <w:noProof/>
-          <w:webHidden/>
-        </w:rPr>
-        <w:fldChar w:fldCharType="end"/>
-      </w:r>
-      <w:r>
-        <w:rPr>
-          <w:noProof/>
-        </w:rPr>
-        <w:fldChar w:fldCharType="end"/>
-      </w:r>
+      <w:hyperlink w:anchor="_Toc432624006" w:history="1">
+        <w:r>
+          <w:rPr>
+            <w:rStyle w:val="Hyperlink"/>
+            <w:noProof/>
+          </w:rPr>
+          <w:t>1.1</w:t>
+        </w:r>
+        <w:r>
+          <w:rPr>
+            <w:rFonts w:eastAsiaTheme="minorEastAsia"/>
+            <w:noProof/>
+          </w:rPr>
+          <w:tab/>
+        </w:r>
+        <w:r>
+          <w:rPr>
+            <w:rStyle w:val="Hyperlink"/>
+            <w:noProof/>
+            <w:u w:color="000000"/>
+          </w:rPr>
+          <w:t>Identification</w:t>
+        </w:r>
+        <w:r>
+          <w:rPr>
+            <w:noProof/>
+            <w:webHidden/>
+          </w:rPr>
+          <w:tab/>
+        </w:r>
+        <w:r>
+          <w:rPr>
+            <w:noProof/>
+            <w:webHidden/>
+          </w:rPr>
+          <w:fldChar w:fldCharType="begin"/>
+        </w:r>
+        <w:r>
+          <w:rPr>
+            <w:noProof/>
+            <w:webHidden/>
+          </w:rPr>
+          <w:instrText xml:space="preserve"> PAGEREF _Toc432624006 \h </w:instrText>
+        </w:r>
+        <w:r>
+          <w:rPr>
+            <w:noProof/>
+            <w:webHidden/>
+          </w:rPr>
+        </w:r>
+        <w:r>
+          <w:rPr>
+            <w:noProof/>
+            <w:webHidden/>
+          </w:rPr>
+          <w:fldChar w:fldCharType="separate"/>
+        </w:r>
+        <w:r>
+          <w:rPr>
+            <w:noProof/>
+            <w:webHidden/>
+          </w:rPr>
+          <w:t>3</w:t>
+        </w:r>
+        <w:r>
+          <w:rPr>
+            <w:noProof/>
+            <w:webHidden/>
+          </w:rPr>
+          <w:fldChar w:fldCharType="end"/>
+        </w:r>
+      </w:hyperlink>
     </w:p>
     <w:p>
       <w:pPr>
@@ -2365,11 +2337,11 @@
       <w:pPr>
         <w:pStyle w:val="Heading1"/>
       </w:pPr>
-      <w:bookmarkStart w:id="1" w:name="7._Notes"/>
-      <w:bookmarkStart w:id="2" w:name="A._Appendixes"/>
-      <w:bookmarkStart w:id="3" w:name="_Toc432624005"/>
+      <w:bookmarkStart w:id="0" w:name="7._Notes"/>
+      <w:bookmarkStart w:id="1" w:name="A._Appendixes"/>
+      <w:bookmarkStart w:id="2" w:name="_Toc432624005"/>
+      <w:bookmarkEnd w:id="0"/>
       <w:bookmarkEnd w:id="1"/>
-      <w:bookmarkEnd w:id="2"/>
       <w:r>
         <w:rPr>
           <w:u w:color="000000"/>
@@ -2377,35 +2349,100 @@
         <w:lastRenderedPageBreak/>
         <w:t>Scope</w:t>
       </w:r>
-      <w:bookmarkEnd w:id="3"/>
+      <w:bookmarkEnd w:id="2"/>
     </w:p>
     <w:p>
       <w:pPr>
         <w:pStyle w:val="Heading2"/>
       </w:pPr>
-      <w:bookmarkStart w:id="4" w:name="1.1_Identification"/>
-      <w:bookmarkStart w:id="5" w:name="1.2_System_overview"/>
-      <w:bookmarkStart w:id="6" w:name="1.3_Document_overview"/>
-      <w:bookmarkStart w:id="7" w:name="_Toc432624006"/>
+      <w:bookmarkStart w:id="3" w:name="1.1_Identification"/>
+      <w:bookmarkStart w:id="4" w:name="1.2_System_overview"/>
+      <w:bookmarkStart w:id="5" w:name="1.3_Document_overview"/>
+      <w:bookmarkStart w:id="6" w:name="_Toc432624006"/>
+      <w:bookmarkEnd w:id="3"/>
       <w:bookmarkEnd w:id="4"/>
       <w:bookmarkEnd w:id="5"/>
+      <w:r>
+        <w:rPr>
+          <w:u w:color="000000"/>
+        </w:rPr>
+        <w:t>Identification</w:t>
+      </w:r>
       <w:bookmarkEnd w:id="6"/>
+    </w:p>
+    <w:p>
+      <w:pPr>
+        <w:pStyle w:val="BodyText"/>
+      </w:pPr>
+      <w:bookmarkStart w:id="7" w:name="_Toc432624007"/>
+      <w:r>
+        <w:tab/>
+        <w:t>This project is to be a web application which when implemented will allow a user to input preferences into a questionnaire and top locations will then be outputted onto a map. When first accessing the webpage, the user will begin with the “login page.” From the login page, a user can access a “create an account page” or after authentication access their “homepage.” The homepage will allow the user to modify their account information from a “modify account page,” as well as allow the user to see the “map” and access the “questionnaire,” which are defined below.</w:t>
+      </w:r>
+    </w:p>
+    <w:p>
+      <w:pPr>
+        <w:pStyle w:val="BodyText"/>
+        <w:ind w:firstLine="576"/>
+      </w:pPr>
+      <w:r>
+        <w:t>The “questionnaire” refers to the portion of the project where the user inputs these preferences.  This will be accessed from the homepage into a “questionnaire page.” The “ratings” will refer to the numerical input from a user in which they determine which statistics have a higher preference. The “statistics” refer to the set of data that our project will be accessing.</w:t>
+      </w:r>
+      <w:r>
+        <w:t xml:space="preserve"> </w:t>
+      </w:r>
+      <w:r>
+        <w:t>The “map” refers to the portion of the project which is the visualization of data. The map is initially displayed from the homepage, but will initially be empty, and be modified as the user takes the questionnaire.  After the user completes the questionnaire the map is referenced to be an “updated map” with the continuing definitions being components of the map. The map may also have markers which will be referred to as “pins.” The pins will allow the user to see an image of the location referred to as the “pin image.” In some cases where an image is not available, or if there is additional implementation, a pin may allow the user to see descriptive information on the location which will be referred to as the “pin information.”</w:t>
+      </w:r>
+    </w:p>
+    <w:p>
+      <w:pPr>
+        <w:pStyle w:val="BodyText"/>
+        <w:ind w:firstLine="576"/>
+      </w:pPr>
+      <w:r>
+        <w:t>These unique pages correspond to the pages that the user will be able to access. The user accessible pages will include the login page, create account page, modify account page, questionnaire page, and homepage. The user accessible pages correspond to the developed CSCI pages. These pages each represent unique component</w:t>
+      </w:r>
+      <w:r>
+        <w:t>s</w:t>
+      </w:r>
+      <w:r>
+        <w:t xml:space="preserve"> whose functionality behaves independent of the other parts of the system. </w:t>
+      </w:r>
+    </w:p>
+    <w:p>
+      <w:pPr>
+        <w:pStyle w:val="Heading2"/>
+      </w:pPr>
       <w:r>
         <w:rPr>
           <w:u w:color="000000"/>
         </w:rPr>
-        <w:t>Identification</w:t>
+        <w:t>System</w:t>
+      </w:r>
+      <w:r>
+        <w:rPr>
+          <w:spacing w:val="16"/>
+          <w:u w:color="000000"/>
+        </w:rPr>
+        <w:t xml:space="preserve"> </w:t>
+      </w:r>
+      <w:r>
+        <w:rPr>
+          <w:u w:color="000000"/>
+        </w:rPr>
+        <w:t>overview</w:t>
       </w:r>
       <w:bookmarkEnd w:id="7"/>
     </w:p>
     <w:p>
       <w:pPr>
         <w:pStyle w:val="BodyText"/>
-      </w:pPr>
-      <w:bookmarkStart w:id="8" w:name="_Toc432624007"/>
-      <w:r>
-        <w:tab/>
-        <w:t>This project is to be a web application which when implemented will allow a user to input preferences into a questionnaire and top locations will then be outputted onto a map. When first accessing the webpage, the user will begin with the “login page.” From the login page, a user can access a “create an account page” or after authentication access their “homepage.” The homepage will allow the user to modify their account information from a “modify account page,” as well as allow the user to see the “map” and access the “questionnaire,” which are defined below.</w:t>
+        <w:ind w:firstLine="576"/>
+      </w:pPr>
+      <w:bookmarkStart w:id="8" w:name="_Toc432624008"/>
+      <w:r>
+        <w:t xml:space="preserve">The goal of this project is to create a web application which will allow a user to create an account, and from such account be able to evaluate different statistical values such that a list of locations within the United States will be outputted to the user which correlate to the user input. With the list, a map should be presented with pins that correlate to the location and can then be further expanded to output a location image or description. </w:t>
       </w:r>
     </w:p>
     <w:p>
@@ -2414,13 +2451,34 @@
         <w:ind w:firstLine="576"/>
       </w:pPr>
       <w:r>
-        <w:t>The “questionnaire” refers to the portion of the project where the user inputs these preferences.  This will be accessed from the homepage into a “questionnaire page.” The “ratings” will refer to the numerical input from a user in which they determine which statistics have a higher preference. The “statistics” refer to the set of data that our project will be accessing.</w:t>
-      </w:r>
-      <w:r>
-        <w:t xml:space="preserve"> </w:t>
-      </w:r>
-      <w:r>
-        <w:t>The “map” refers to the portion of the project which is the visualization of data. The map is initially displayed from the homepage, but will initially be empty, and be modified as the user takes the questionnaire.  After the user completes the questionnaire the map is referenced to be an “updated map” with the continuing definitions being components of the map. The map may also have markers which will be referred to as “pins.” The pins will allow the user to see an image of the location referred to as the “pin image.” In some cases where an image is not available, or if there is additional implementation, a pin may allow the user to see descriptive information on the location which will be referred to as the “pin information.”</w:t>
+        <w:t xml:space="preserve">A SQL database will be used for maintaining the user accounts. Along with this we expect to be using third party software for our output. This would include the use of </w:t>
+      </w:r>
+      <w:proofErr w:type="spellStart"/>
+      <w:r>
+        <w:t>GoogleMaps</w:t>
+      </w:r>
+      <w:proofErr w:type="spellEnd"/>
+      <w:r>
+        <w:t xml:space="preserve"> for our map output, and </w:t>
+      </w:r>
+      <w:proofErr w:type="spellStart"/>
+      <w:r>
+        <w:t>GooglePlaces</w:t>
+      </w:r>
+      <w:proofErr w:type="spellEnd"/>
+      <w:r>
+        <w:t xml:space="preserve"> for our image outputs, and </w:t>
+      </w:r>
+      <w:proofErr w:type="spellStart"/>
+      <w:r>
+        <w:t>GooglePlace</w:t>
+      </w:r>
+      <w:r>
+        <w:t>s</w:t>
+      </w:r>
+      <w:proofErr w:type="spellEnd"/>
+      <w:r>
+        <w:t xml:space="preserve"> for a description output. Further third-party software will be expanded in this section as seems fit throughout the project.</w:t>
       </w:r>
     </w:p>
     <w:p>
@@ -2429,24 +2487,53 @@
         <w:ind w:firstLine="576"/>
       </w:pPr>
       <w:r>
-        <w:t>These unique pages correspond to the pages that the user will be able to access. The user accessible pages will include the login page, create account page, modify account page, questionnaire page, and homepage. The user accessible pages correspond to the developed CSCI pages. These pages each represent unique component</w:t>
-      </w:r>
-      <w:r>
-        <w:t>s</w:t>
-      </w:r>
-      <w:r>
-        <w:t xml:space="preserve"> whose functionality behaves independent of the other parts of the system. </w:t>
+        <w:lastRenderedPageBreak/>
+        <w:t xml:space="preserve">This system intends to allow users the ability to find a location which corresponds to their location specific statistics. These statistics were obtained for the United States Census Bureau. These statistics ought to reflect the normal requirements </w:t>
+      </w:r>
+      <w:r>
+        <w:t>of</w:t>
+      </w:r>
+      <w:r>
+        <w:t xml:space="preserve"> somebody moving to a new location. The intention of this system is to allow the user the ability find a location within the United States which the user would prefer. </w:t>
       </w:r>
     </w:p>
     <w:p>
       <w:pPr>
+        <w:pStyle w:val="BodyText"/>
+        <w:ind w:firstLine="576"/>
+      </w:pPr>
+      <w:r>
+        <w:t>Furthermore, this system has also implemented a basic login procedure. This would allow for further expansions in design and eventual further content. There are multiple non</w:t>
+      </w:r>
+      <w:r>
+        <w:t>-implemented</w:t>
+      </w:r>
+      <w:r>
+        <w:t xml:space="preserve"> goals with the system for further expansion from this functionality. This would include the ability to turn the system into a social media platform where users would be able to share their top locations with other users. Other functionality included the implementation of administrative users. These </w:t>
+      </w:r>
+      <w:r>
+        <w:t>administrators</w:t>
+      </w:r>
+      <w:r>
+        <w:t xml:space="preserve"> would interact with the other social media </w:t>
+      </w:r>
+      <w:r>
+        <w:t>users and can modify user accounts, as well as look up the search results of the other users.</w:t>
+      </w:r>
+    </w:p>
+    <w:p>
+      <w:pPr>
         <w:pStyle w:val="Heading2"/>
-      </w:pPr>
-      <w:r>
-        <w:rPr>
+        <w:rPr>
+          <w:spacing w:val="-1"/>
           <w:u w:color="000000"/>
         </w:rPr>
-        <w:t>System</w:t>
+      </w:pPr>
+      <w:r>
+        <w:rPr>
+          <w:u w:color="000000"/>
+        </w:rPr>
+        <w:t>Document</w:t>
       </w:r>
       <w:r>
         <w:rPr>
@@ -2457,6 +2544,7 @@
       </w:r>
       <w:r>
         <w:rPr>
+          <w:spacing w:val="-1"/>
           <w:u w:color="000000"/>
         </w:rPr>
         <w:t>overview</w:t>
@@ -2465,349 +2553,228 @@
     </w:p>
     <w:p>
       <w:pPr>
+        <w:ind w:left="432" w:firstLine="144"/>
+      </w:pPr>
+      <w:r>
+        <w:t xml:space="preserve">The goal of this document is to explain to a user the procedure for which they will use the developed web application. This should give the user basic information on their progression through the different web pages. This document will also serve as a means for the user having an insight into the naming scheme of </w:t>
+      </w:r>
+      <w:r>
+        <w:t>the different webpages. The different progressions that a user can possibly make throughout the web application should correspond to the requirements for the system. The page naming scheme can be found within the Software Design Description.</w:t>
+      </w:r>
+    </w:p>
+    <w:p>
+      <w:pPr>
+        <w:ind w:left="432" w:firstLine="144"/>
+      </w:pPr>
+      <w:r>
+        <w:t>Furthermore, this document intends to report to a user the functionality of this system. The functionality of the system is described in the basic procedures of what a user can do throughout the system. Finally, this document intends to allow the user basic information regarding the debugging procedures within the system. This includes current bug reports, as well as error messages that may be presented to the user. These include the procedures that the user should follow such that they can move throughout the system. These procedures are intended to follow that of a normal web application such that a user could successfully use the system using their previous internet knowledge.</w:t>
+      </w:r>
+    </w:p>
+    <w:p>
+      <w:pPr>
+        <w:ind w:left="432" w:firstLine="144"/>
+        <w:rPr>
+          <w:b/>
+        </w:rPr>
+      </w:pPr>
+      <w:r>
+        <w:rPr>
+          <w:b/>
+        </w:rPr>
+        <w:t>1.3.1 Version Modification</w:t>
+      </w:r>
+    </w:p>
+    <w:p>
+      <w:pPr>
+        <w:ind w:left="432" w:firstLine="144"/>
+      </w:pPr>
+      <w:r>
+        <w:t>Version 1.0: Original Document</w:t>
+      </w:r>
+    </w:p>
+    <w:p>
+      <w:pPr>
+        <w:ind w:left="432" w:firstLine="144"/>
+      </w:pPr>
+      <w:r>
+        <w:t>This is the completed rough draft of the User manual. Waiting on screen shots to include in the document as visual descriptions.</w:t>
+      </w:r>
+    </w:p>
+    <w:p>
+      <w:pPr>
+        <w:ind w:left="432" w:firstLine="144"/>
+      </w:pPr>
+      <w:r>
+        <w:t>Version 2.3: Updated numbering to match other documentation. Updated sections 1.1-1.3</w:t>
+      </w:r>
+    </w:p>
+    <w:p>
+      <w:pPr>
+        <w:pStyle w:val="Heading1"/>
+      </w:pPr>
+      <w:bookmarkStart w:id="9" w:name="2._Referenced_documents"/>
+      <w:bookmarkStart w:id="10" w:name="_Toc432624009"/>
+      <w:bookmarkEnd w:id="9"/>
+      <w:r>
+        <w:rPr>
+          <w:u w:color="000000"/>
+        </w:rPr>
+        <w:t>Referenced</w:t>
+      </w:r>
+      <w:r>
+        <w:rPr>
+          <w:spacing w:val="34"/>
+          <w:u w:color="000000"/>
+        </w:rPr>
+        <w:t xml:space="preserve"> </w:t>
+      </w:r>
+      <w:r>
+        <w:rPr>
+          <w:u w:color="000000"/>
+        </w:rPr>
+        <w:t>documents</w:t>
+      </w:r>
+      <w:bookmarkEnd w:id="10"/>
+    </w:p>
+    <w:p>
+      <w:pPr>
+        <w:pStyle w:val="BodyText"/>
+        <w:ind w:left="720"/>
+      </w:pPr>
+      <w:bookmarkStart w:id="11" w:name="3._Software_summary"/>
+      <w:bookmarkStart w:id="12" w:name="_Toc432624010"/>
+      <w:bookmarkEnd w:id="11"/>
+      <w:r>
+        <w:t>The following are referenced documents throughout this document and include the common acronym for referencing the document:</w:t>
+      </w:r>
+    </w:p>
+    <w:p>
+      <w:pPr>
+        <w:pStyle w:val="BodyText"/>
+      </w:pPr>
+      <w:r>
+        <w:tab/>
+      </w:r>
+      <w:r>
+        <w:tab/>
+        <w:t>SRS- Software Requirements Specification</w:t>
+      </w:r>
+    </w:p>
+    <w:p>
+      <w:pPr>
+        <w:pStyle w:val="BodyText"/>
+      </w:pPr>
+      <w:r>
+        <w:tab/>
+      </w:r>
+      <w:r>
+        <w:tab/>
+        <w:t>SDD – Software Design Description</w:t>
+      </w:r>
+    </w:p>
+    <w:p>
+      <w:pPr>
+        <w:pStyle w:val="BodyText"/>
+      </w:pPr>
+      <w:r>
+        <w:tab/>
+      </w:r>
+      <w:r>
+        <w:tab/>
+        <w:t>STD – Software Test Description</w:t>
+      </w:r>
+    </w:p>
+    <w:p>
+      <w:pPr>
+        <w:pStyle w:val="Heading1"/>
+      </w:pPr>
+      <w:r>
+        <w:rPr>
+          <w:u w:color="000000"/>
+        </w:rPr>
+        <w:lastRenderedPageBreak/>
+        <w:t>Software</w:t>
+      </w:r>
+      <w:r>
+        <w:rPr>
+          <w:spacing w:val="12"/>
+          <w:u w:color="000000"/>
+        </w:rPr>
+        <w:t xml:space="preserve"> </w:t>
+      </w:r>
+      <w:r>
+        <w:rPr>
+          <w:u w:color="000000"/>
+        </w:rPr>
+        <w:t>summary</w:t>
+      </w:r>
+      <w:bookmarkEnd w:id="12"/>
+    </w:p>
+    <w:p>
+      <w:pPr>
+        <w:pStyle w:val="Heading2"/>
+      </w:pPr>
+      <w:bookmarkStart w:id="13" w:name="3.1_Software_application"/>
+      <w:bookmarkStart w:id="14" w:name="3.2_Software_inventory"/>
+      <w:bookmarkStart w:id="15" w:name="_Toc432624011"/>
+      <w:bookmarkEnd w:id="13"/>
+      <w:bookmarkEnd w:id="14"/>
+      <w:r>
+        <w:rPr>
+          <w:u w:color="000000"/>
+        </w:rPr>
+        <w:t>Software</w:t>
+      </w:r>
+      <w:r>
+        <w:rPr>
+          <w:spacing w:val="-11"/>
+          <w:u w:color="000000"/>
+        </w:rPr>
+        <w:t xml:space="preserve"> </w:t>
+      </w:r>
+      <w:r>
+        <w:rPr>
+          <w:u w:color="000000"/>
+        </w:rPr>
+        <w:t>application</w:t>
+      </w:r>
+      <w:bookmarkEnd w:id="15"/>
+    </w:p>
+    <w:p>
+      <w:pPr>
         <w:pStyle w:val="BodyText"/>
         <w:ind w:firstLine="576"/>
       </w:pPr>
-      <w:bookmarkStart w:id="9" w:name="_Toc432624008"/>
-      <w:r>
-        <w:t xml:space="preserve">The goal of this project is to create a web application which will allow a user to create an account, and from such account be able to evaluate different statistical values such that a list of locations within the United States will be outputted to the user which correlate to the user input. With the list, a map should be presented with pins that correlate to the location and can then be further expanded to output a location image or description. </w:t>
+      <w:r>
+        <w:t>The goal of this system is to create a web application which will allow a user to create an account, and from such account be able to evaluate different statistical values such that a list of locations within the United States will be outputted to the user which correlate to the user input. With the list, a map should be presented with pins that correlate to the location and can then be further expanded to output a location image or description. These statistics correspond to statistics given by the Census Bureau. Additionally, the application maintains a login service which will allow the user to have a username, password, avatar, and an about me textbox.</w:t>
       </w:r>
     </w:p>
     <w:p>
       <w:pPr>
-        <w:pStyle w:val="BodyText"/>
-        <w:ind w:firstLine="576"/>
-      </w:pPr>
-      <w:proofErr w:type="gramStart"/>
-      <w:r>
-        <w:t>A</w:t>
-      </w:r>
-      <w:proofErr w:type="gramEnd"/>
-      <w:r>
-        <w:t xml:space="preserve"> SQL database will be used for maintaining the user accounts. Along with this we expect to be using third party software for our output. This would include the use of </w:t>
-      </w:r>
-      <w:proofErr w:type="spellStart"/>
-      <w:r>
-        <w:t>GoogleMaps</w:t>
-      </w:r>
-      <w:proofErr w:type="spellEnd"/>
-      <w:r>
-        <w:t xml:space="preserve"> for our map output, and </w:t>
-      </w:r>
-      <w:proofErr w:type="spellStart"/>
-      <w:r>
-        <w:t>GooglePlaces</w:t>
-      </w:r>
-      <w:proofErr w:type="spellEnd"/>
-      <w:r>
-        <w:t xml:space="preserve"> for our image outputs, and </w:t>
-      </w:r>
-      <w:proofErr w:type="spellStart"/>
-      <w:r>
-        <w:t>GooglePlace</w:t>
-      </w:r>
-      <w:r>
-        <w:t>s</w:t>
-      </w:r>
-      <w:proofErr w:type="spellEnd"/>
-      <w:r>
-        <w:t xml:space="preserve"> for a description output. Further third-party software will be expanded in this section as seems fit throughout the project.</w:t>
-      </w:r>
-    </w:p>
-    <w:p>
-      <w:pPr>
-        <w:pStyle w:val="BodyText"/>
-        <w:ind w:firstLine="576"/>
-      </w:pPr>
-      <w:r>
-        <w:lastRenderedPageBreak/>
-        <w:t xml:space="preserve">This system intends to allow users the ability to find a location which corresponds to their location specific statistics. These statistics were obtained for the United States Census Bureau. These statistics ought to reflect the normal requirements </w:t>
-      </w:r>
-      <w:r>
-        <w:t>of</w:t>
-      </w:r>
-      <w:r>
-        <w:t xml:space="preserve"> somebody moving to a new location. The intention of this system is to allow the user the ability find a location within the United States which the user would prefer. </w:t>
-      </w:r>
-    </w:p>
-    <w:p>
-      <w:pPr>
-        <w:pStyle w:val="BodyText"/>
-        <w:ind w:firstLine="576"/>
-      </w:pPr>
-      <w:r>
-        <w:t>Furthermore, this system has also implemented a basic login procedure. This would allow for further expansions in design and eventual further content. There are multiple non</w:t>
-      </w:r>
-      <w:r>
-        <w:t>-implemented</w:t>
-      </w:r>
-      <w:r>
-        <w:t xml:space="preserve"> goals with the system for further expansion from this functionality. This would include the ability to turn the system into a social media platform where users would be able to share their top locations with other users. Other functionality included the implementation of administrative users. These </w:t>
-      </w:r>
-      <w:r>
-        <w:t>administrators</w:t>
-      </w:r>
-      <w:r>
-        <w:t xml:space="preserve"> would interact with the other social media </w:t>
-      </w:r>
-      <w:r>
-        <w:t>users and can modify user accounts, as well as look up the search results of the other users.</w:t>
-      </w:r>
-    </w:p>
-    <w:p>
-      <w:pPr>
         <w:pStyle w:val="Heading2"/>
+      </w:pPr>
+      <w:bookmarkStart w:id="16" w:name="_Toc432624012"/>
+      <w:r>
+        <w:rPr>
+          <w:u w:color="000000"/>
+        </w:rPr>
+        <w:t>Software</w:t>
+      </w:r>
+      <w:r>
+        <w:rPr>
+          <w:spacing w:val="18"/>
+          <w:u w:color="000000"/>
+        </w:rPr>
+        <w:t xml:space="preserve"> </w:t>
+      </w:r>
+      <w:r>
         <w:rPr>
           <w:spacing w:val="-1"/>
           <w:u w:color="000000"/>
         </w:rPr>
-      </w:pPr>
-      <w:r>
-        <w:rPr>
-          <w:u w:color="000000"/>
-        </w:rPr>
-        <w:t>Document</w:t>
-      </w:r>
-      <w:r>
-        <w:rPr>
-          <w:spacing w:val="16"/>
-          <w:u w:color="000000"/>
-        </w:rPr>
-        <w:t xml:space="preserve"> </w:t>
-      </w:r>
-      <w:r>
-        <w:rPr>
-          <w:spacing w:val="-1"/>
-          <w:u w:color="000000"/>
-        </w:rPr>
-        <w:t>overview</w:t>
-      </w:r>
-      <w:bookmarkEnd w:id="9"/>
-    </w:p>
-    <w:p>
-      <w:pPr>
-        <w:ind w:left="432" w:firstLine="144"/>
-      </w:pPr>
-      <w:r>
-        <w:t xml:space="preserve">The goal of this document is to explain to a user the procedure for which they will use the developed web application. This should give the user basic information on their progression through the different web pages. This document will also serve as a means for the user having an insight into the naming scheme of </w:t>
-      </w:r>
-      <w:r>
-        <w:t>the different webpages. The different progressions that a user can possibly make throughout the web application should correspond to the requirements for the system. The page naming scheme can be found within the Software Design Description.</w:t>
-      </w:r>
-    </w:p>
-    <w:p>
-      <w:pPr>
-        <w:ind w:left="432" w:firstLine="144"/>
-      </w:pPr>
-      <w:r>
-        <w:t>Furthermore, this document intends to report to a user the functionality of this system. The functionality of the system is described in the basic procedures of what a user can do throughout the system. Finally, this document intends to allow the user basic information regarding the debugging procedures within the system. This includes current bug reports, as well as error messages that may be presented to the user. These include the procedures that the user should follow such that they can move throughout the system. These procedures are intended to follow that of a normal web application such that a user could successfully use the system using their previous internet knowledge.</w:t>
-      </w:r>
-    </w:p>
-    <w:p>
-      <w:pPr>
-        <w:ind w:left="432" w:firstLine="144"/>
-        <w:rPr>
-          <w:b/>
-        </w:rPr>
-      </w:pPr>
-      <w:r>
-        <w:rPr>
-          <w:b/>
-        </w:rPr>
-        <w:t>1.3.1 Version Modification</w:t>
-      </w:r>
-    </w:p>
-    <w:p>
-      <w:pPr>
-        <w:ind w:left="432" w:firstLine="144"/>
-      </w:pPr>
-      <w:r>
-        <w:t>Version 1.0: Original Document</w:t>
-      </w:r>
-    </w:p>
-    <w:p>
-      <w:pPr>
-        <w:ind w:left="432" w:firstLine="144"/>
-      </w:pPr>
-      <w:r>
-        <w:t>This is the completed rough draft of the User manual. Waiting on screen shots to include in the document as visual descriptions.</w:t>
-      </w:r>
-    </w:p>
-    <w:p>
-      <w:pPr>
-        <w:ind w:left="432" w:firstLine="144"/>
-      </w:pPr>
-      <w:r>
-        <w:t>Version 2.3: Updated numbering to match other documentation. Updated sections 1.1-1.3</w:t>
-      </w:r>
-    </w:p>
-    <w:p>
-      <w:pPr>
-        <w:pStyle w:val="Heading1"/>
-      </w:pPr>
-      <w:bookmarkStart w:id="10" w:name="2._Referenced_documents"/>
-      <w:bookmarkStart w:id="11" w:name="_Toc432624009"/>
-      <w:bookmarkEnd w:id="10"/>
-      <w:r>
-        <w:rPr>
-          <w:u w:color="000000"/>
-        </w:rPr>
-        <w:t>Referenced</w:t>
-      </w:r>
-      <w:r>
-        <w:rPr>
-          <w:spacing w:val="34"/>
-          <w:u w:color="000000"/>
-        </w:rPr>
-        <w:t xml:space="preserve"> </w:t>
-      </w:r>
-      <w:r>
-        <w:rPr>
-          <w:u w:color="000000"/>
-        </w:rPr>
-        <w:t>documents</w:t>
-      </w:r>
-      <w:bookmarkEnd w:id="11"/>
-    </w:p>
-    <w:p>
-      <w:pPr>
-        <w:pStyle w:val="BodyText"/>
-        <w:ind w:left="720"/>
-      </w:pPr>
-      <w:bookmarkStart w:id="12" w:name="3._Software_summary"/>
-      <w:bookmarkStart w:id="13" w:name="_Toc432624010"/>
-      <w:bookmarkEnd w:id="12"/>
-      <w:r>
-        <w:t>The following are referenced documents throughout this document and include the common acronym for referencing the document:</w:t>
-      </w:r>
-    </w:p>
-    <w:p>
-      <w:pPr>
-        <w:pStyle w:val="BodyText"/>
-      </w:pPr>
-      <w:r>
-        <w:tab/>
-      </w:r>
-      <w:r>
-        <w:tab/>
-        <w:t>SRS- Software Requirements Specification</w:t>
-      </w:r>
-    </w:p>
-    <w:p>
-      <w:pPr>
-        <w:pStyle w:val="BodyText"/>
-      </w:pPr>
-      <w:r>
-        <w:tab/>
-      </w:r>
-      <w:r>
-        <w:tab/>
-        <w:t>SDD – Software Design Description</w:t>
-      </w:r>
-    </w:p>
-    <w:p>
-      <w:pPr>
-        <w:pStyle w:val="BodyText"/>
-      </w:pPr>
-      <w:r>
-        <w:tab/>
-      </w:r>
-      <w:r>
-        <w:tab/>
-        <w:t>STD – Software Test Description</w:t>
-      </w:r>
-    </w:p>
-    <w:p>
-      <w:pPr>
-        <w:pStyle w:val="Heading1"/>
-      </w:pPr>
-      <w:r>
-        <w:rPr>
-          <w:u w:color="000000"/>
-        </w:rPr>
-        <w:lastRenderedPageBreak/>
-        <w:t>Software</w:t>
-      </w:r>
-      <w:r>
-        <w:rPr>
-          <w:spacing w:val="12"/>
-          <w:u w:color="000000"/>
-        </w:rPr>
-        <w:t xml:space="preserve"> </w:t>
-      </w:r>
-      <w:r>
-        <w:rPr>
-          <w:u w:color="000000"/>
-        </w:rPr>
-        <w:t>summary</w:t>
-      </w:r>
-      <w:bookmarkEnd w:id="13"/>
-    </w:p>
-    <w:p>
-      <w:pPr>
-        <w:pStyle w:val="Heading2"/>
-      </w:pPr>
-      <w:bookmarkStart w:id="14" w:name="3.1_Software_application"/>
-      <w:bookmarkStart w:id="15" w:name="3.2_Software_inventory"/>
-      <w:bookmarkStart w:id="16" w:name="_Toc432624011"/>
-      <w:bookmarkEnd w:id="14"/>
-      <w:bookmarkEnd w:id="15"/>
-      <w:r>
-        <w:rPr>
-          <w:u w:color="000000"/>
-        </w:rPr>
-        <w:t>Software</w:t>
-      </w:r>
-      <w:r>
-        <w:rPr>
-          <w:spacing w:val="-11"/>
-          <w:u w:color="000000"/>
-        </w:rPr>
-        <w:t xml:space="preserve"> </w:t>
-      </w:r>
-      <w:r>
-        <w:rPr>
-          <w:u w:color="000000"/>
-        </w:rPr>
-        <w:t>application</w:t>
+        <w:t>inventory</w:t>
       </w:r>
       <w:bookmarkEnd w:id="16"/>
-    </w:p>
-    <w:p>
-      <w:pPr>
-        <w:pStyle w:val="BodyText"/>
-        <w:ind w:firstLine="576"/>
-      </w:pPr>
-      <w:r>
-        <w:t>The goal of this system is to create a web application which will allow a user to create an account, and from such account be able to evaluate different statistical values such that a list of locations within the United States will be outputted to the user which correlate to the user input. With the list, a map should be presented with pins that correlate to the location and can then be further expanded to output a location image or description. These statistics correspond to statistics given by the Census Bureau. Additionally, the application maintains a login service which will allow the user to have a username, password, avatar, and an about me textbox.</w:t>
-      </w:r>
-    </w:p>
-    <w:p>
-      <w:pPr>
-        <w:pStyle w:val="Heading2"/>
-      </w:pPr>
-      <w:bookmarkStart w:id="17" w:name="_Toc432624012"/>
-      <w:r>
-        <w:rPr>
-          <w:u w:color="000000"/>
-        </w:rPr>
-        <w:t>Software</w:t>
-      </w:r>
-      <w:r>
-        <w:rPr>
-          <w:spacing w:val="18"/>
-          <w:u w:color="000000"/>
-        </w:rPr>
-        <w:t xml:space="preserve"> </w:t>
-      </w:r>
-      <w:r>
-        <w:rPr>
-          <w:spacing w:val="-1"/>
-          <w:u w:color="000000"/>
-        </w:rPr>
-        <w:t>inventory</w:t>
-      </w:r>
-      <w:bookmarkEnd w:id="17"/>
     </w:p>
     <w:p>
       <w:pPr>
@@ -3967,11 +3934,11 @@
       <w:pPr>
         <w:pStyle w:val="Heading2"/>
       </w:pPr>
-      <w:bookmarkStart w:id="18" w:name="3.3_Software_environment"/>
-      <w:bookmarkStart w:id="19" w:name="3.4_Software_organization_and_overview_o"/>
-      <w:bookmarkStart w:id="20" w:name="_Toc432624014"/>
+      <w:bookmarkStart w:id="17" w:name="3.3_Software_environment"/>
+      <w:bookmarkStart w:id="18" w:name="3.4_Software_organization_and_overview_o"/>
+      <w:bookmarkStart w:id="19" w:name="_Toc432624014"/>
+      <w:bookmarkEnd w:id="17"/>
       <w:bookmarkEnd w:id="18"/>
-      <w:bookmarkEnd w:id="19"/>
       <w:r>
         <w:rPr>
           <w:u w:color="000000"/>
@@ -4044,7 +4011,7 @@
         </w:rPr>
         <w:t>operation</w:t>
       </w:r>
-      <w:bookmarkEnd w:id="20"/>
+      <w:bookmarkEnd w:id="19"/>
     </w:p>
     <w:p>
       <w:pPr>
@@ -4073,15 +4040,47 @@
       </w:pPr>
       <w:r>
         <w:tab/>
-        <w:t>****</w:t>
-      </w:r>
-      <w:proofErr w:type="spellStart"/>
-      <w:r>
-        <w:t>loginpage</w:t>
-      </w:r>
-      <w:proofErr w:type="spellEnd"/>
-      <w:r>
-        <w:t>***</w:t>
+      </w:r>
+      <w:r>
+        <w:rPr>
+          <w:noProof/>
+        </w:rPr>
+        <w:lastRenderedPageBreak/>
+        <w:drawing>
+          <wp:inline distT="0" distB="0" distL="0" distR="0" wp14:anchorId="19FB5318" wp14:editId="1CE42DA5">
+            <wp:extent cx="5943600" cy="3176270"/>
+            <wp:effectExtent l="0" t="0" r="0" b="5080"/>
+            <wp:docPr id="1" name="Picture 1"/>
+            <wp:cNvGraphicFramePr>
+              <a:graphicFrameLocks xmlns:a="http://schemas.openxmlformats.org/drawingml/2006/main" noChangeAspect="1"/>
+            </wp:cNvGraphicFramePr>
+            <a:graphic xmlns:a="http://schemas.openxmlformats.org/drawingml/2006/main">
+              <a:graphicData uri="http://schemas.openxmlformats.org/drawingml/2006/picture">
+                <pic:pic xmlns:pic="http://schemas.openxmlformats.org/drawingml/2006/picture">
+                  <pic:nvPicPr>
+                    <pic:cNvPr id="1" name=""/>
+                    <pic:cNvPicPr/>
+                  </pic:nvPicPr>
+                  <pic:blipFill>
+                    <a:blip r:embed="rId8"/>
+                    <a:stretch>
+                      <a:fillRect/>
+                    </a:stretch>
+                  </pic:blipFill>
+                  <pic:spPr>
+                    <a:xfrm>
+                      <a:off x="0" y="0"/>
+                      <a:ext cx="5943600" cy="3176270"/>
+                    </a:xfrm>
+                    <a:prstGeom prst="rect">
+                      <a:avLst/>
+                    </a:prstGeom>
+                  </pic:spPr>
+                </pic:pic>
+              </a:graphicData>
+            </a:graphic>
+          </wp:inline>
+        </w:drawing>
       </w:r>
     </w:p>
     <w:p>
@@ -4110,9 +4109,47 @@
         <w:ind w:right="117"/>
       </w:pPr>
       <w:r>
-        <w:lastRenderedPageBreak/>
         <w:tab/>
-        <w:t>***create account page***</w:t>
+      </w:r>
+      <w:r>
+        <w:rPr>
+          <w:noProof/>
+        </w:rPr>
+        <w:drawing>
+          <wp:inline distT="0" distB="0" distL="0" distR="0" wp14:anchorId="37304955" wp14:editId="11C0931A">
+            <wp:extent cx="5943600" cy="3171825"/>
+            <wp:effectExtent l="0" t="0" r="0" b="9525"/>
+            <wp:docPr id="2" name="Picture 2"/>
+            <wp:cNvGraphicFramePr>
+              <a:graphicFrameLocks xmlns:a="http://schemas.openxmlformats.org/drawingml/2006/main" noChangeAspect="1"/>
+            </wp:cNvGraphicFramePr>
+            <a:graphic xmlns:a="http://schemas.openxmlformats.org/drawingml/2006/main">
+              <a:graphicData uri="http://schemas.openxmlformats.org/drawingml/2006/picture">
+                <pic:pic xmlns:pic="http://schemas.openxmlformats.org/drawingml/2006/picture">
+                  <pic:nvPicPr>
+                    <pic:cNvPr id="1" name=""/>
+                    <pic:cNvPicPr/>
+                  </pic:nvPicPr>
+                  <pic:blipFill>
+                    <a:blip r:embed="rId9"/>
+                    <a:stretch>
+                      <a:fillRect/>
+                    </a:stretch>
+                  </pic:blipFill>
+                  <pic:spPr>
+                    <a:xfrm>
+                      <a:off x="0" y="0"/>
+                      <a:ext cx="5943600" cy="3171825"/>
+                    </a:xfrm>
+                    <a:prstGeom prst="rect">
+                      <a:avLst/>
+                    </a:prstGeom>
+                  </pic:spPr>
+                </pic:pic>
+              </a:graphicData>
+            </a:graphic>
+          </wp:inline>
+        </w:drawing>
       </w:r>
     </w:p>
     <w:p>
@@ -4136,7 +4173,11 @@
         <w:t xml:space="preserve">ill view </w:t>
       </w:r>
       <w:r>
-        <w:t>a map of the United States, as well as be able to access further pages. The pages include the survey page and modify account page. The user will click the buttons to access these pages. The homepage will be shown as below.</w:t>
+        <w:t xml:space="preserve">a map of the United States, as well as be able to access further pages. The pages include </w:t>
+      </w:r>
+      <w:r>
+        <w:lastRenderedPageBreak/>
+        <w:t>the survey page and modify account page. The user will click the buttons to access these pages. The homepage will be shown as below.</w:t>
       </w:r>
     </w:p>
     <w:p>
@@ -4151,7 +4192,46 @@
       </w:pPr>
       <w:r>
         <w:tab/>
-        <w:t>*** homepage ***</w:t>
+      </w:r>
+      <w:r>
+        <w:rPr>
+          <w:noProof/>
+        </w:rPr>
+        <w:drawing>
+          <wp:inline distT="0" distB="0" distL="0" distR="0" wp14:anchorId="3D1402E1" wp14:editId="0548F0FF">
+            <wp:extent cx="5943600" cy="3171825"/>
+            <wp:effectExtent l="0" t="0" r="0" b="9525"/>
+            <wp:docPr id="3" name="Picture 3"/>
+            <wp:cNvGraphicFramePr>
+              <a:graphicFrameLocks xmlns:a="http://schemas.openxmlformats.org/drawingml/2006/main" noChangeAspect="1"/>
+            </wp:cNvGraphicFramePr>
+            <a:graphic xmlns:a="http://schemas.openxmlformats.org/drawingml/2006/main">
+              <a:graphicData uri="http://schemas.openxmlformats.org/drawingml/2006/picture">
+                <pic:pic xmlns:pic="http://schemas.openxmlformats.org/drawingml/2006/picture">
+                  <pic:nvPicPr>
+                    <pic:cNvPr id="1" name=""/>
+                    <pic:cNvPicPr/>
+                  </pic:nvPicPr>
+                  <pic:blipFill>
+                    <a:blip r:embed="rId10"/>
+                    <a:stretch>
+                      <a:fillRect/>
+                    </a:stretch>
+                  </pic:blipFill>
+                  <pic:spPr>
+                    <a:xfrm>
+                      <a:off x="0" y="0"/>
+                      <a:ext cx="5943600" cy="3171825"/>
+                    </a:xfrm>
+                    <a:prstGeom prst="rect">
+                      <a:avLst/>
+                    </a:prstGeom>
+                  </pic:spPr>
+                </pic:pic>
+              </a:graphicData>
+            </a:graphic>
+          </wp:inline>
+        </w:drawing>
       </w:r>
     </w:p>
     <w:p>
@@ -4184,7 +4264,57 @@
       </w:pPr>
       <w:r>
         <w:tab/>
-        <w:t>*** modify account page ***</w:t>
+      </w:r>
+      <w:r>
+        <w:rPr>
+          <w:noProof/>
+        </w:rPr>
+        <w:lastRenderedPageBreak/>
+        <w:drawing>
+          <wp:inline distT="0" distB="0" distL="0" distR="0" wp14:anchorId="27EE7664" wp14:editId="412165A2">
+            <wp:extent cx="5943600" cy="3171825"/>
+            <wp:effectExtent l="0" t="0" r="0" b="9525"/>
+            <wp:docPr id="4" name="Picture 4"/>
+            <wp:cNvGraphicFramePr>
+              <a:graphicFrameLocks xmlns:a="http://schemas.openxmlformats.org/drawingml/2006/main" noChangeAspect="1"/>
+            </wp:cNvGraphicFramePr>
+            <a:graphic xmlns:a="http://schemas.openxmlformats.org/drawingml/2006/main">
+              <a:graphicData uri="http://schemas.openxmlformats.org/drawingml/2006/picture">
+                <pic:pic xmlns:pic="http://schemas.openxmlformats.org/drawingml/2006/picture">
+                  <pic:nvPicPr>
+                    <pic:cNvPr id="1" name=""/>
+                    <pic:cNvPicPr/>
+                  </pic:nvPicPr>
+                  <pic:blipFill>
+                    <a:blip r:embed="rId11"/>
+                    <a:stretch>
+                      <a:fillRect/>
+                    </a:stretch>
+                  </pic:blipFill>
+                  <pic:spPr>
+                    <a:xfrm>
+                      <a:off x="0" y="0"/>
+                      <a:ext cx="5943600" cy="3171825"/>
+                    </a:xfrm>
+                    <a:prstGeom prst="rect">
+                      <a:avLst/>
+                    </a:prstGeom>
+                  </pic:spPr>
+                </pic:pic>
+              </a:graphicData>
+            </a:graphic>
+          </wp:inline>
+        </w:drawing>
+      </w:r>
+      <w:r>
+        <w:tab/>
+        <w:t xml:space="preserve">The survey page can be used to populate the map on the homepage. The survey page can be accessed through the questionnaire button on the homepage. On the page the user will be </w:t>
+      </w:r>
+      <w:r>
+        <w:t>shown</w:t>
+      </w:r>
+      <w:r>
+        <w:t xml:space="preserve"> multiple statistics based on the data obtained from the Census Bureau. The user will then proceed to give a rating 0 to 10 on how important the statistic is to the user. A higher rating represents higher importance. After rating each statistic, the user can enter their survey and will then be redirected to the homepage. The user cannot enter the survey without scoring each of the statistics. The survey page will be shown as below.</w:t>
       </w:r>
     </w:p>
     <w:p>
@@ -4199,13 +4329,62 @@
       </w:pPr>
       <w:r>
         <w:tab/>
-        <w:t xml:space="preserve">The survey page can be used to populate the map on the homepage. The survey page can be accessed through the questionnaire button on the homepage. On the page the user will be </w:t>
-      </w:r>
-      <w:r>
-        <w:t>shown</w:t>
-      </w:r>
-      <w:r>
-        <w:t xml:space="preserve"> multiple statistics based on the data obtained from the Census Bureau. The user will then proceed to give a rating 0 to 10 on how important the statistic is to the user. A higher rating represents higher importance. After rating each statistic, the user can enter their survey and will then be redirected to the homepage. The user cannot enter the survey without scoring each of the statistics. The survey page will be shown as below.</w:t>
+      </w:r>
+      <w:r>
+        <w:rPr>
+          <w:noProof/>
+        </w:rPr>
+        <w:drawing>
+          <wp:inline distT="0" distB="0" distL="0" distR="0" wp14:anchorId="48E843B5" wp14:editId="219B943B">
+            <wp:extent cx="5943600" cy="3171825"/>
+            <wp:effectExtent l="0" t="0" r="0" b="9525"/>
+            <wp:docPr id="5" name="Picture 5"/>
+            <wp:cNvGraphicFramePr>
+              <a:graphicFrameLocks xmlns:a="http://schemas.openxmlformats.org/drawingml/2006/main" noChangeAspect="1"/>
+            </wp:cNvGraphicFramePr>
+            <a:graphic xmlns:a="http://schemas.openxmlformats.org/drawingml/2006/main">
+              <a:graphicData uri="http://schemas.openxmlformats.org/drawingml/2006/picture">
+                <pic:pic xmlns:pic="http://schemas.openxmlformats.org/drawingml/2006/picture">
+                  <pic:nvPicPr>
+                    <pic:cNvPr id="1" name=""/>
+                    <pic:cNvPicPr/>
+                  </pic:nvPicPr>
+                  <pic:blipFill>
+                    <a:blip r:embed="rId12"/>
+                    <a:stretch>
+                      <a:fillRect/>
+                    </a:stretch>
+                  </pic:blipFill>
+                  <pic:spPr>
+                    <a:xfrm>
+                      <a:off x="0" y="0"/>
+                      <a:ext cx="5943600" cy="3171825"/>
+                    </a:xfrm>
+                    <a:prstGeom prst="rect">
+                      <a:avLst/>
+                    </a:prstGeom>
+                  </pic:spPr>
+                </pic:pic>
+              </a:graphicData>
+            </a:graphic>
+          </wp:inline>
+        </w:drawing>
+      </w:r>
+      <w:r>
+        <w:br/>
+      </w:r>
+      <w:r>
+        <w:lastRenderedPageBreak/>
+        <w:tab/>
+        <w:t xml:space="preserve">After taking </w:t>
+      </w:r>
+      <w:proofErr w:type="gramStart"/>
+      <w:r>
+        <w:t>the survey</w:t>
+      </w:r>
+      <w:proofErr w:type="gramEnd"/>
+      <w:r>
+        <w:t xml:space="preserve"> the user will be redirected to the homepage of the application. From here the map that was initially presented should have pins for the user’s top counties. Additionally, the counties will be in a list to the user on the homepage. The pins can be further clicked to prompt the user with an image and description of the location provided by Google. The updated homepage will be shown as below.</w:t>
       </w:r>
     </w:p>
     <w:p>
@@ -4220,51 +4399,123 @@
       </w:pPr>
       <w:r>
         <w:tab/>
-        <w:t>*** survey page***</w:t>
-      </w:r>
-      <w:r>
-        <w:br/>
-      </w:r>
-      <w:r>
-        <w:tab/>
-        <w:t>After taking the survey the user will be redirected to the homepage of the application. From here the map that was initially presented should have pins for the user’s top counties. Additionally, the counties will be in a list to the user on the homepage. The pins can be further clicked to prompt the user with an image and description of the location provided by Google. The updated homepage will be shown as below.</w:t>
+      </w:r>
+      <w:r>
+        <w:rPr>
+          <w:noProof/>
+        </w:rPr>
+        <w:drawing>
+          <wp:inline distT="0" distB="0" distL="0" distR="0" wp14:anchorId="3B048F00" wp14:editId="5068A605">
+            <wp:extent cx="5943600" cy="3792855"/>
+            <wp:effectExtent l="0" t="0" r="0" b="0"/>
+            <wp:docPr id="6" name="Picture 6"/>
+            <wp:cNvGraphicFramePr>
+              <a:graphicFrameLocks xmlns:a="http://schemas.openxmlformats.org/drawingml/2006/main" noChangeAspect="1"/>
+            </wp:cNvGraphicFramePr>
+            <a:graphic xmlns:a="http://schemas.openxmlformats.org/drawingml/2006/main">
+              <a:graphicData uri="http://schemas.openxmlformats.org/drawingml/2006/picture">
+                <pic:pic xmlns:pic="http://schemas.openxmlformats.org/drawingml/2006/picture">
+                  <pic:nvPicPr>
+                    <pic:cNvPr id="1" name=""/>
+                    <pic:cNvPicPr/>
+                  </pic:nvPicPr>
+                  <pic:blipFill>
+                    <a:blip r:embed="rId13"/>
+                    <a:stretch>
+                      <a:fillRect/>
+                    </a:stretch>
+                  </pic:blipFill>
+                  <pic:spPr>
+                    <a:xfrm>
+                      <a:off x="0" y="0"/>
+                      <a:ext cx="5943600" cy="3792855"/>
+                    </a:xfrm>
+                    <a:prstGeom prst="rect">
+                      <a:avLst/>
+                    </a:prstGeom>
+                  </pic:spPr>
+                </pic:pic>
+              </a:graphicData>
+            </a:graphic>
+          </wp:inline>
+        </w:drawing>
       </w:r>
     </w:p>
     <w:p>
       <w:pPr>
-        <w:pStyle w:val="BodyText"/>
-        <w:widowControl w:val="0"/>
-        <w:tabs>
-          <w:tab w:val="left" w:pos="840"/>
-        </w:tabs>
-        <w:spacing w:after="0" w:line="245" w:lineRule="auto"/>
-        <w:ind w:right="117"/>
-      </w:pPr>
-      <w:r>
-        <w:tab/>
-        <w:t>*** map with pins ***</w:t>
-      </w:r>
+        <w:pStyle w:val="Heading1"/>
+      </w:pPr>
+      <w:bookmarkStart w:id="20" w:name="3.5_Contingencies_and_alternate_states_a"/>
+      <w:bookmarkStart w:id="21" w:name="3.6_Security_and_privacy"/>
+      <w:bookmarkStart w:id="22" w:name="3.7_Assistance_and_problem_reporting"/>
+      <w:bookmarkStart w:id="23" w:name="_Toc432624018"/>
+      <w:bookmarkEnd w:id="20"/>
+      <w:bookmarkEnd w:id="21"/>
+      <w:bookmarkEnd w:id="22"/>
+      <w:r>
+        <w:rPr>
+          <w:u w:color="000000"/>
+        </w:rPr>
+        <w:t>Access</w:t>
+      </w:r>
+      <w:r>
+        <w:rPr>
+          <w:spacing w:val="-12"/>
+          <w:u w:color="000000"/>
+        </w:rPr>
+        <w:t xml:space="preserve"> </w:t>
+      </w:r>
+      <w:r>
+        <w:rPr>
+          <w:u w:color="000000"/>
+        </w:rPr>
+        <w:t>to</w:t>
+      </w:r>
+      <w:r>
+        <w:rPr>
+          <w:spacing w:val="-12"/>
+          <w:u w:color="000000"/>
+        </w:rPr>
+        <w:t xml:space="preserve"> </w:t>
+      </w:r>
+      <w:r>
+        <w:rPr>
+          <w:u w:color="000000"/>
+        </w:rPr>
+        <w:t>the</w:t>
+      </w:r>
+      <w:r>
+        <w:rPr>
+          <w:spacing w:val="-12"/>
+          <w:u w:color="000000"/>
+        </w:rPr>
+        <w:t xml:space="preserve"> </w:t>
+      </w:r>
+      <w:r>
+        <w:rPr>
+          <w:spacing w:val="-1"/>
+          <w:u w:color="000000"/>
+        </w:rPr>
+        <w:t>software</w:t>
+      </w:r>
+      <w:bookmarkEnd w:id="23"/>
     </w:p>
     <w:p>
       <w:pPr>
-        <w:pStyle w:val="Heading1"/>
-      </w:pPr>
-      <w:bookmarkStart w:id="21" w:name="3.5_Contingencies_and_alternate_states_a"/>
-      <w:bookmarkStart w:id="22" w:name="3.6_Security_and_privacy"/>
-      <w:bookmarkStart w:id="23" w:name="3.7_Assistance_and_problem_reporting"/>
-      <w:bookmarkStart w:id="24" w:name="_Toc432624018"/>
-      <w:bookmarkEnd w:id="21"/>
-      <w:bookmarkEnd w:id="22"/>
-      <w:bookmarkEnd w:id="23"/>
+        <w:pStyle w:val="Heading2"/>
+      </w:pPr>
+      <w:bookmarkStart w:id="24" w:name="4.1_First-time_user_of_the_software"/>
+      <w:bookmarkStart w:id="25" w:name="_Toc432624019"/>
+      <w:bookmarkEnd w:id="24"/>
       <w:r>
         <w:rPr>
           <w:u w:color="000000"/>
         </w:rPr>
-        <w:t>Access</w:t>
-      </w:r>
-      <w:r>
-        <w:rPr>
-          <w:spacing w:val="-12"/>
+        <w:t>First-time user of</w:t>
+      </w:r>
+      <w:r>
+        <w:rPr>
+          <w:spacing w:val="59"/>
           <w:u w:color="000000"/>
         </w:rPr>
         <w:t xml:space="preserve"> </w:t>
@@ -4273,80 +4524,25 @@
         <w:rPr>
           <w:u w:color="000000"/>
         </w:rPr>
-        <w:t>to</w:t>
-      </w:r>
-      <w:r>
-        <w:rPr>
-          <w:spacing w:val="-12"/>
+        <w:t>the</w:t>
+      </w:r>
+      <w:r>
+        <w:rPr>
           <w:u w:color="000000"/>
         </w:rPr>
-        <w:t xml:space="preserve"> </w:t>
-      </w:r>
-      <w:r>
-        <w:rPr>
-          <w:u w:color="000000"/>
-        </w:rPr>
-        <w:t>the</w:t>
-      </w:r>
-      <w:r>
-        <w:rPr>
-          <w:spacing w:val="-12"/>
-          <w:u w:color="000000"/>
-        </w:rPr>
-        <w:t xml:space="preserve"> </w:t>
-      </w:r>
-      <w:r>
-        <w:rPr>
-          <w:spacing w:val="-1"/>
-          <w:u w:color="000000"/>
-        </w:rPr>
-        <w:t>software</w:t>
-      </w:r>
-      <w:bookmarkEnd w:id="24"/>
+        <w:t xml:space="preserve"> software</w:t>
+      </w:r>
+      <w:bookmarkEnd w:id="25"/>
     </w:p>
     <w:p>
       <w:pPr>
-        <w:pStyle w:val="Heading2"/>
-      </w:pPr>
-      <w:bookmarkStart w:id="25" w:name="4.1_First-time_user_of_the_software"/>
-      <w:bookmarkStart w:id="26" w:name="_Toc432624019"/>
-      <w:bookmarkEnd w:id="25"/>
-      <w:r>
-        <w:rPr>
-          <w:u w:color="000000"/>
-        </w:rPr>
-        <w:t>First-time user of</w:t>
-      </w:r>
-      <w:r>
-        <w:rPr>
-          <w:spacing w:val="59"/>
-          <w:u w:color="000000"/>
-        </w:rPr>
-        <w:t xml:space="preserve"> </w:t>
-      </w:r>
-      <w:r>
-        <w:rPr>
-          <w:u w:color="000000"/>
-        </w:rPr>
-        <w:t>the</w:t>
-      </w:r>
-      <w:r>
-        <w:rPr>
-          <w:u w:color="000000"/>
-        </w:rPr>
-        <w:t xml:space="preserve"> software</w:t>
-      </w:r>
+        <w:pStyle w:val="Heading3"/>
+      </w:pPr>
+      <w:bookmarkStart w:id="26" w:name="4.1.1_Equipment_familarization"/>
+      <w:bookmarkStart w:id="27" w:name="4.1.2_Access_control"/>
+      <w:bookmarkStart w:id="28" w:name="_Toc432624021"/>
       <w:bookmarkEnd w:id="26"/>
-    </w:p>
-    <w:p>
-      <w:pPr>
-        <w:pStyle w:val="Heading3"/>
-      </w:pPr>
-      <w:bookmarkStart w:id="27" w:name="4.1.1_Equipment_familarization"/>
-      <w:bookmarkStart w:id="28" w:name="4.1.2_Access_control"/>
-      <w:bookmarkStart w:id="29" w:name="_Toc432624021"/>
       <w:bookmarkEnd w:id="27"/>
-      <w:bookmarkEnd w:id="28"/>
       <w:r>
         <w:rPr>
           <w:u w:color="000000"/>
@@ -4366,7 +4562,7 @@
         </w:rPr>
         <w:t>control</w:t>
       </w:r>
-      <w:bookmarkEnd w:id="29"/>
+      <w:bookmarkEnd w:id="28"/>
     </w:p>
     <w:p>
       <w:pPr>
@@ -4380,15 +4576,7 @@
       </w:pPr>
       <w:r>
         <w:tab/>
-        <w:t xml:space="preserve">The application does not have any hard setup needed to obtain a username or password. Part of the actual application is those which correspond to the creating of an account. The create account page is accessible from the initial login page. At this point the user will be prompted to enter their desired username and password. The only set username rules are that the username may not be </w:t>
-      </w:r>
-      <w:proofErr w:type="gramStart"/>
-      <w:r>
-        <w:t>NULL</w:t>
-      </w:r>
-      <w:proofErr w:type="gramEnd"/>
-      <w:r>
-        <w:t xml:space="preserve"> and the username must be unique. The user will be prompted with an error me</w:t>
+        <w:t>The application does not have any hard setup needed to obtain a username or password. Part of the actual application is those which correspond to the creating of an account. The create account page is accessible from the initial login page. At this point the user will be prompted to enter their desired username and password. The only set username rules are that the username may not be NULL and the username must be unique. The user will be prompted with an error me</w:t>
       </w:r>
       <w:r>
         <w:t>ssage for either of these issues</w:t>
@@ -4409,7 +4597,47 @@
       </w:pPr>
       <w:r>
         <w:tab/>
-        <w:t>***create account page ***</w:t>
+      </w:r>
+      <w:r>
+        <w:rPr>
+          <w:noProof/>
+        </w:rPr>
+        <w:lastRenderedPageBreak/>
+        <w:drawing>
+          <wp:inline distT="0" distB="0" distL="0" distR="0" wp14:anchorId="59632666" wp14:editId="0534F946">
+            <wp:extent cx="5943600" cy="3171825"/>
+            <wp:effectExtent l="0" t="0" r="0" b="9525"/>
+            <wp:docPr id="7" name="Picture 7"/>
+            <wp:cNvGraphicFramePr>
+              <a:graphicFrameLocks xmlns:a="http://schemas.openxmlformats.org/drawingml/2006/main" noChangeAspect="1"/>
+            </wp:cNvGraphicFramePr>
+            <a:graphic xmlns:a="http://schemas.openxmlformats.org/drawingml/2006/main">
+              <a:graphicData uri="http://schemas.openxmlformats.org/drawingml/2006/picture">
+                <pic:pic xmlns:pic="http://schemas.openxmlformats.org/drawingml/2006/picture">
+                  <pic:nvPicPr>
+                    <pic:cNvPr id="1" name=""/>
+                    <pic:cNvPicPr/>
+                  </pic:nvPicPr>
+                  <pic:blipFill>
+                    <a:blip r:embed="rId14"/>
+                    <a:stretch>
+                      <a:fillRect/>
+                    </a:stretch>
+                  </pic:blipFill>
+                  <pic:spPr>
+                    <a:xfrm>
+                      <a:off x="0" y="0"/>
+                      <a:ext cx="5943600" cy="3171825"/>
+                    </a:xfrm>
+                    <a:prstGeom prst="rect">
+                      <a:avLst/>
+                    </a:prstGeom>
+                  </pic:spPr>
+                </pic:pic>
+              </a:graphicData>
+            </a:graphic>
+          </wp:inline>
+        </w:drawing>
       </w:r>
     </w:p>
     <w:p>
@@ -4424,11 +4652,7 @@
       </w:pPr>
       <w:r>
         <w:tab/>
-        <w:t xml:space="preserve">After creating the account, the user may then access the homepage of the system by </w:t>
-      </w:r>
-      <w:r>
-        <w:lastRenderedPageBreak/>
-        <w:t>logging in from the login page. This will check the username and password of the user account within the login database.  If the user wishes to modify their account, they must access the modify account page accessible from the homepage of the application. These username and passwords must follow the same rules as those processed during the creation of the account. Any NULL fields will be assumed to not be changed. The modify account button located on the homepage is highlighted below.</w:t>
+        <w:t>After creating the account, the user may then access the homepage of the system by logging in from the login page. This will check the username and password of the user account within the login database.  If the user wishes to modify their account, they must access the modify account page accessible from the homepage of the application. These username and passwords must follow the same rules as those processed during the creation of the account. Any NULL fields will be assumed to not be changed. The modify account button located on the homepage is highlighted below.</w:t>
       </w:r>
     </w:p>
     <w:p>
@@ -4443,8 +4667,49 @@
       </w:pPr>
       <w:r>
         <w:tab/>
-        <w:t>***circle modify account button on homepage***</w:t>
-      </w:r>
+      </w:r>
+      <w:r>
+        <w:rPr>
+          <w:noProof/>
+        </w:rPr>
+        <w:drawing>
+          <wp:inline distT="0" distB="0" distL="0" distR="0" wp14:anchorId="12C29C03" wp14:editId="4EDF9036">
+            <wp:extent cx="5943600" cy="3171825"/>
+            <wp:effectExtent l="0" t="0" r="0" b="9525"/>
+            <wp:docPr id="8" name="Picture 8"/>
+            <wp:cNvGraphicFramePr>
+              <a:graphicFrameLocks xmlns:a="http://schemas.openxmlformats.org/drawingml/2006/main" noChangeAspect="1"/>
+            </wp:cNvGraphicFramePr>
+            <a:graphic xmlns:a="http://schemas.openxmlformats.org/drawingml/2006/main">
+              <a:graphicData uri="http://schemas.openxmlformats.org/drawingml/2006/picture">
+                <pic:pic xmlns:pic="http://schemas.openxmlformats.org/drawingml/2006/picture">
+                  <pic:nvPicPr>
+                    <pic:cNvPr id="1" name=""/>
+                    <pic:cNvPicPr/>
+                  </pic:nvPicPr>
+                  <pic:blipFill>
+                    <a:blip r:embed="rId15"/>
+                    <a:stretch>
+                      <a:fillRect/>
+                    </a:stretch>
+                  </pic:blipFill>
+                  <pic:spPr>
+                    <a:xfrm>
+                      <a:off x="0" y="0"/>
+                      <a:ext cx="5943600" cy="3171825"/>
+                    </a:xfrm>
+                    <a:prstGeom prst="rect">
+                      <a:avLst/>
+                    </a:prstGeom>
+                  </pic:spPr>
+                </pic:pic>
+              </a:graphicData>
+            </a:graphic>
+          </wp:inline>
+        </w:drawing>
+      </w:r>
+      <w:bookmarkStart w:id="29" w:name="_GoBack"/>
+      <w:bookmarkEnd w:id="29"/>
     </w:p>
     <w:p>
       <w:pPr>
@@ -4460,6 +4725,7 @@
         <w:rPr>
           <w:u w:color="000000"/>
         </w:rPr>
+        <w:lastRenderedPageBreak/>
         <w:t>Installation</w:t>
       </w:r>
       <w:r>
@@ -4867,11 +5133,7 @@
         <w:ind w:firstLine="576"/>
       </w:pPr>
       <w:r>
-        <w:t xml:space="preserve">Most webpages move with either the submission of a page, or by clicking on a page button. These relationships are described below. The login page allows the user to move to the create account page by clicking the modify account button. The login page additionally allows the user access to the homepage after entering their username and password and submitting the page. The create account page allows the user to submit their account information by </w:t>
-      </w:r>
-      <w:r>
-        <w:lastRenderedPageBreak/>
-        <w:t>submitting the page. This will redirect the user to the homepage. The user can additionally access the login page by clicking the back button without creating the new account.</w:t>
+        <w:t>Most webpages move with either the submission of a page, or by clicking on a page button. These relationships are described below. The login page allows the user to move to the create account page by clicking the modify account button. The login page additionally allows the user access to the homepage after entering their username and password and submitting the page. The create account page allows the user to submit their account information by submitting the page. This will redirect the user to the homepage. The user can additionally access the login page by clicking the back button without creating the new account.</w:t>
       </w:r>
     </w:p>
     <w:p>
@@ -4880,7 +5142,11 @@
         <w:ind w:firstLine="576"/>
       </w:pPr>
       <w:r>
-        <w:t>The homepage allows the user to move to the modify account page and the survey page. These are both accessible on both of their respective buttons. From the modify account page, after entering the new account information, the user can be redirected to the homepage by submitting the page. The user can be redirected to the homepage by clicking the back button. From the survey page the user can be redirected to the homepage by completing the survey and submitting the page. This will update their map visual. Similarly, the user can access the map without updates by clicking the back button.</w:t>
+        <w:t xml:space="preserve">The homepage allows the user to move to the modify account page and the survey page. These are both accessible on both of their respective buttons. From the modify account page, after entering the new account information, the user can be redirected to the homepage by submitting the page. The user can be redirected to the homepage by clicking the back button. From the survey page the user can be redirected to the homepage by completing the survey </w:t>
+      </w:r>
+      <w:r>
+        <w:lastRenderedPageBreak/>
+        <w:t>and submitting the page. This will update their map visual. Similarly, the user can access the map without updates by clicking the back button.</w:t>
       </w:r>
     </w:p>
     <w:p>
@@ -4938,15 +5204,7 @@
       </w:pPr>
       <w:r>
         <w:tab/>
-        <w:t xml:space="preserve">If the username submitted on the create account page is not unique the user will be given an error message. The user should enter a different username at this point. If the password or username submitted on the create account page is </w:t>
-      </w:r>
-      <w:proofErr w:type="gramStart"/>
-      <w:r>
-        <w:t>NULL</w:t>
-      </w:r>
-      <w:proofErr w:type="gramEnd"/>
-      <w:r>
-        <w:t xml:space="preserve"> then the user will be given an error message. The user should enter a username or password for whichever field is currently NULL.</w:t>
+        <w:t>If the username submitted on the create account page is not unique the user will be given an error message. The user should enter a different username at this point. If the password or username submitted on the create account page is NULL then the user will be given an error message. The user should enter a username or password for whichever field is currently NULL.</w:t>
       </w:r>
     </w:p>
     <w:p>
@@ -5017,7 +5275,7 @@
       </w:pPr>
     </w:p>
     <w:sectPr>
-      <w:headerReference w:type="default" r:id="rId8"/>
+      <w:headerReference w:type="default" r:id="rId16"/>
       <w:pgSz w:w="12240" w:h="15840" w:code="1"/>
       <w:pgMar w:top="1440" w:right="1440" w:bottom="1440" w:left="1440" w:header="720" w:footer="720" w:gutter="0"/>
       <w:cols w:space="720"/>
@@ -19422,7 +19680,7 @@
 </file>
 
 <file path=customXml/itemProps1.xml><?xml version="1.0" encoding="utf-8"?>
-<ds:datastoreItem xmlns:ds="http://schemas.openxmlformats.org/officeDocument/2006/customXml" ds:itemID="{9B47CE23-5F1F-4B06-8454-D77BC2329EAD}">
+<ds:datastoreItem xmlns:ds="http://schemas.openxmlformats.org/officeDocument/2006/customXml" ds:itemID="{45FF1B41-9487-4343-86F0-F49D1CE1FDF8}">
   <ds:schemaRefs>
     <ds:schemaRef ds:uri="http://schemas.openxmlformats.org/officeDocument/2006/bibliography"/>
   </ds:schemaRefs>

</xml_diff>